<commit_message>
Update ML Model Doc
</commit_message>
<xml_diff>
--- a/Resources/Machine Learning Model.docx
+++ b/Resources/Machine Learning Model.docx
@@ -1190,25 +1190,7 @@
           <w:sz w:val="24"/>
           <w:szCs w:val="24"/>
         </w:rPr>
-        <w:t>Logistic regression is promising because it works best when the target variable is a Boolean value, and our target variable, winner, is Boolean. The solver selected for the variation of the logistic regression algorithm was “</w:t>
-      </w:r>
-      <w:proofErr w:type="spellStart"/>
-      <w:r>
-        <w:rPr>
-          <w:rFonts w:cstheme="minorHAnsi"/>
-          <w:sz w:val="24"/>
-          <w:szCs w:val="24"/>
-        </w:rPr>
-        <w:t>ibfgs</w:t>
-      </w:r>
-      <w:proofErr w:type="spellEnd"/>
-      <w:r>
-        <w:rPr>
-          <w:rFonts w:cstheme="minorHAnsi"/>
-          <w:sz w:val="24"/>
-          <w:szCs w:val="24"/>
-        </w:rPr>
-        <w:t xml:space="preserve">”. The Accuracy for the dataset </w:t>
+        <w:t xml:space="preserve">Logistic regression is promising because it works best when the target variable is a Boolean value, and our target variable, winner, is Boolean. The solver selected for the variation of the logistic regression algorithm was “ibfgs”. The Accuracy for the dataset </w:t>
       </w:r>
       <w:r>
         <w:rPr>
@@ -1253,23 +1235,7 @@
           <w:sz w:val="24"/>
           <w:szCs w:val="24"/>
         </w:rPr>
-        <w:t xml:space="preserve">The decision tree works by setting a division threshold for each feature to predict the target variable. There are two main criteria for determining when to split a tree node, </w:t>
-      </w:r>
-      <w:proofErr w:type="spellStart"/>
-      <w:r>
-        <w:rPr>
-          <w:sz w:val="24"/>
-          <w:szCs w:val="24"/>
-        </w:rPr>
-        <w:t>gini</w:t>
-      </w:r>
-      <w:proofErr w:type="spellEnd"/>
-      <w:r>
-        <w:rPr>
-          <w:sz w:val="24"/>
-          <w:szCs w:val="24"/>
-        </w:rPr>
-        <w:t xml:space="preserve"> and entropy. A decision tree tends to get overfitted when there are no boundaries for tree size.</w:t>
+        <w:t>The decision tree works by setting a division threshold for each feature to predict the target variable. There are two main criteria for determining when to split a tree node, gini and entropy. A decision tree tends to get overfitted when there are no boundaries for tree size.</w:t>
       </w:r>
       <w:r>
         <w:rPr>
@@ -1316,15 +1282,13 @@
           <w:szCs w:val="24"/>
         </w:rPr>
       </w:pPr>
-      <w:proofErr w:type="spellStart"/>
-      <w:r>
-        <w:rPr>
-          <w:sz w:val="24"/>
-          <w:szCs w:val="24"/>
-        </w:rPr>
-        <w:t>RandomForest</w:t>
-      </w:r>
-      <w:proofErr w:type="spellEnd"/>
+      <w:r>
+        <w:rPr>
+          <w:sz w:val="24"/>
+          <w:szCs w:val="24"/>
+        </w:rPr>
+        <w:t>Random Forest</w:t>
+      </w:r>
       <w:r>
         <w:rPr>
           <w:sz w:val="24"/>
@@ -1337,23 +1301,7 @@
           <w:sz w:val="24"/>
           <w:szCs w:val="24"/>
         </w:rPr>
-        <w:t>The random forest algorithm is an ensemble version of the decision tree algorithm, which means that the model uses multiple decision trees. Because of this, the random forest accuracy is expected to be better than the previous decision tree. This algorithm uses the same hyper-parameters as the decision tree except for number of trees (</w:t>
-      </w:r>
-      <w:proofErr w:type="spellStart"/>
-      <w:r>
-        <w:rPr>
-          <w:sz w:val="24"/>
-          <w:szCs w:val="24"/>
-        </w:rPr>
-        <w:t>n_estimators</w:t>
-      </w:r>
-      <w:proofErr w:type="spellEnd"/>
-      <w:r>
-        <w:rPr>
-          <w:sz w:val="24"/>
-          <w:szCs w:val="24"/>
-        </w:rPr>
-        <w:t>).</w:t>
+        <w:t>The random forest algorithm is an ensemble version of the decision tree algorithm, which means that the model uses multiple decision trees. Because of this, the random forest accuracy is expected to be better than the previous decision tree. This algorithm uses the same hyper-parameters as the decision tree except for number of trees (n_estimators).</w:t>
       </w:r>
       <w:r>
         <w:rPr>
@@ -1409,17 +1357,996 @@
     </w:p>
     <w:p>
       <w:pPr>
-        <w:pStyle w:val="ListParagraph"/>
-        <w:rPr>
-          <w:sz w:val="24"/>
-          <w:szCs w:val="24"/>
-        </w:rPr>
-      </w:pPr>
+        <w:rPr>
+          <w:rFonts w:cstheme="minorHAnsi"/>
+          <w:b/>
+          <w:bCs/>
+          <w:sz w:val="24"/>
+          <w:szCs w:val="24"/>
+        </w:rPr>
+      </w:pPr>
+      <w:r>
+        <w:rPr>
+          <w:rFonts w:cstheme="minorHAnsi"/>
+          <w:b/>
+          <w:bCs/>
+          <w:sz w:val="24"/>
+          <w:szCs w:val="24"/>
+        </w:rPr>
+        <w:t>Explanation of changes in model choice (if changes occurred between the Segment 2 and Segment 3 deliverables)</w:t>
+      </w:r>
+    </w:p>
+    <w:p>
+      <w:pPr>
+        <w:rPr>
+          <w:rFonts w:cstheme="minorHAnsi"/>
+          <w:b/>
+          <w:bCs/>
+          <w:sz w:val="24"/>
+          <w:szCs w:val="24"/>
+        </w:rPr>
+      </w:pPr>
+      <w:r>
+        <w:rPr>
+          <w:rFonts w:cstheme="minorHAnsi"/>
+          <w:sz w:val="24"/>
+          <w:szCs w:val="24"/>
+        </w:rPr>
+        <w:t>We ran the dataset via three</w:t>
+      </w:r>
+      <w:r>
+        <w:rPr>
+          <w:rFonts w:cstheme="minorHAnsi"/>
+          <w:sz w:val="24"/>
+          <w:szCs w:val="24"/>
+        </w:rPr>
+        <w:t xml:space="preserve"> models (Logistic Regression, Decision Tree and Random Forest). There was no change in the model choice.</w:t>
+      </w:r>
+    </w:p>
+    <w:p>
+      <w:pPr>
+        <w:rPr>
+          <w:rFonts w:cstheme="minorHAnsi"/>
+          <w:b/>
+          <w:bCs/>
+          <w:sz w:val="24"/>
+          <w:szCs w:val="24"/>
+        </w:rPr>
+      </w:pPr>
+    </w:p>
+    <w:p>
+      <w:pPr>
+        <w:rPr>
+          <w:rFonts w:cstheme="minorHAnsi"/>
+          <w:b/>
+          <w:bCs/>
+          <w:sz w:val="24"/>
+          <w:szCs w:val="24"/>
+        </w:rPr>
+      </w:pPr>
+      <w:r>
+        <w:rPr>
+          <w:rFonts w:cstheme="minorHAnsi"/>
+          <w:b/>
+          <w:bCs/>
+          <w:sz w:val="24"/>
+          <w:szCs w:val="24"/>
+        </w:rPr>
+        <w:t>Description of how model was trained (or retrained, if they are using an existing model)</w:t>
+      </w:r>
+    </w:p>
+    <w:p>
+      <w:pPr>
+        <w:rPr>
+          <w:rFonts w:cstheme="minorHAnsi"/>
+          <w:b/>
+          <w:bCs/>
+          <w:sz w:val="24"/>
+          <w:szCs w:val="24"/>
+        </w:rPr>
+      </w:pPr>
+      <w:r>
+        <w:rPr>
+          <w:rFonts w:cstheme="minorHAnsi"/>
+          <w:sz w:val="24"/>
+          <w:szCs w:val="24"/>
+        </w:rPr>
+        <w:t xml:space="preserve">We identified that the release year </w:t>
+      </w:r>
+      <w:r>
+        <w:rPr>
+          <w:rFonts w:cstheme="minorHAnsi"/>
+          <w:sz w:val="24"/>
+          <w:szCs w:val="24"/>
+        </w:rPr>
+        <w:t>was skewing the data and so we filtered the data to include the movies that had been released from 1990 and beyond. The accuracy improved in all the model.</w:t>
+      </w:r>
+      <w:r>
+        <w:rPr>
+          <w:rFonts w:cstheme="minorHAnsi"/>
+          <w:sz w:val="24"/>
+          <w:szCs w:val="24"/>
+        </w:rPr>
+        <w:t xml:space="preserve"> We</w:t>
+      </w:r>
+      <w:r>
+        <w:rPr>
+          <w:rFonts w:cstheme="minorHAnsi"/>
+          <w:sz w:val="24"/>
+          <w:szCs w:val="24"/>
+        </w:rPr>
+        <w:t xml:space="preserve"> ran the dataset via three</w:t>
+      </w:r>
+      <w:r>
+        <w:rPr>
+          <w:rFonts w:cstheme="minorHAnsi"/>
+          <w:sz w:val="24"/>
+          <w:szCs w:val="24"/>
+        </w:rPr>
+        <w:t xml:space="preserve"> machine learning models. We did the training of all the model using the best feature only. The Accuracy score increased in case of Logistic Regression; however, the accuracy score remained the same in case of Decision Tree and Random Forest. The result shows that we can get the same accuracy </w:t>
+      </w:r>
+      <w:proofErr w:type="gramStart"/>
+      <w:r>
+        <w:rPr>
+          <w:rFonts w:cstheme="minorHAnsi"/>
+          <w:sz w:val="24"/>
+          <w:szCs w:val="24"/>
+        </w:rPr>
+        <w:t>in spite of</w:t>
+      </w:r>
+      <w:proofErr w:type="gramEnd"/>
+      <w:r>
+        <w:rPr>
+          <w:rFonts w:cstheme="minorHAnsi"/>
+          <w:sz w:val="24"/>
+          <w:szCs w:val="24"/>
+        </w:rPr>
+        <w:t xml:space="preserve"> using a smaller number of data/columns, which will improve the performance.</w:t>
+      </w:r>
+    </w:p>
+    <w:p>
+      <w:pPr>
+        <w:rPr>
+          <w:rFonts w:cstheme="minorHAnsi"/>
+          <w:b/>
+          <w:bCs/>
+          <w:sz w:val="24"/>
+          <w:szCs w:val="24"/>
+        </w:rPr>
+      </w:pPr>
+      <w:r>
+        <w:rPr>
+          <w:rFonts w:cstheme="minorHAnsi"/>
+          <w:b/>
+          <w:bCs/>
+          <w:sz w:val="24"/>
+          <w:szCs w:val="24"/>
+        </w:rPr>
+        <w:t>Description and explanation of model’s confusion matrix, including final accuracy score</w:t>
+      </w:r>
+    </w:p>
+    <w:p>
+      <w:r>
+        <w:rPr>
+          <w:rFonts w:cstheme="minorHAnsi"/>
+          <w:sz w:val="24"/>
+          <w:szCs w:val="24"/>
+        </w:rPr>
+        <w:t>Th</w:t>
+      </w:r>
+      <w:r>
+        <w:rPr>
+          <w:rFonts w:cstheme="minorHAnsi"/>
+          <w:sz w:val="24"/>
+          <w:szCs w:val="24"/>
+        </w:rPr>
+        <w:t xml:space="preserve">e </w:t>
+      </w:r>
+      <w:r>
+        <w:rPr>
+          <w:rFonts w:cstheme="minorHAnsi"/>
+          <w:sz w:val="24"/>
+          <w:szCs w:val="24"/>
+        </w:rPr>
+        <w:t xml:space="preserve">chart below shows the </w:t>
+      </w:r>
+      <w:r>
+        <w:t>accuracy scores for all the models based on the data provided in the model.</w:t>
+      </w:r>
+      <w:r>
+        <w:tab/>
+      </w:r>
+    </w:p>
+    <w:tbl>
+      <w:tblPr>
+        <w:tblW w:w="0" w:type="auto"/>
+        <w:tblInd w:w="600" w:type="dxa"/>
+        <w:tblLook w:val="04A0" w:firstRow="1" w:lastRow="0" w:firstColumn="1" w:lastColumn="0" w:noHBand="0" w:noVBand="1"/>
+      </w:tblPr>
+      <w:tblGrid>
+        <w:gridCol w:w="1950"/>
+        <w:gridCol w:w="1582"/>
+        <w:gridCol w:w="2250"/>
+        <w:gridCol w:w="2378"/>
+      </w:tblGrid>
+      <w:tr>
+        <w:trPr>
+          <w:trHeight w:val="330"/>
+        </w:trPr>
+        <w:tc>
+          <w:tcPr>
+            <w:tcW w:w="1950" w:type="dxa"/>
+            <w:tcBorders>
+              <w:top w:val="single" w:sz="6" w:space="0" w:color="9E9E9E"/>
+              <w:left w:val="single" w:sz="6" w:space="0" w:color="9E9E9E"/>
+              <w:bottom w:val="single" w:sz="6" w:space="0" w:color="9E9E9E"/>
+              <w:right w:val="single" w:sz="6" w:space="0" w:color="9E9E9E"/>
+            </w:tcBorders>
+            <w:shd w:val="clear" w:color="auto" w:fill="FFE599"/>
+            <w:tcMar>
+              <w:top w:w="150" w:type="dxa"/>
+              <w:left w:w="150" w:type="dxa"/>
+              <w:bottom w:w="150" w:type="dxa"/>
+              <w:right w:w="150" w:type="dxa"/>
+            </w:tcMar>
+            <w:hideMark/>
+          </w:tcPr>
+          <w:p>
+            <w:pPr>
+              <w:rPr>
+                <w:rFonts w:eastAsia="Times New Roman" w:cstheme="minorHAnsi"/>
+                <w:sz w:val="24"/>
+                <w:szCs w:val="24"/>
+              </w:rPr>
+            </w:pPr>
+            <w:r>
+              <w:rPr>
+                <w:rFonts w:eastAsia="Times New Roman" w:cstheme="minorHAnsi"/>
+                <w:color w:val="000000"/>
+                <w:sz w:val="24"/>
+                <w:szCs w:val="24"/>
+              </w:rPr>
+              <w:lastRenderedPageBreak/>
+              <w:t>Classification Models</w:t>
+            </w:r>
+          </w:p>
+        </w:tc>
+        <w:tc>
+          <w:tcPr>
+            <w:tcW w:w="1582" w:type="dxa"/>
+            <w:tcBorders>
+              <w:top w:val="single" w:sz="6" w:space="0" w:color="9E9E9E"/>
+              <w:left w:val="single" w:sz="6" w:space="0" w:color="9E9E9E"/>
+              <w:bottom w:val="single" w:sz="6" w:space="0" w:color="9E9E9E"/>
+              <w:right w:val="single" w:sz="6" w:space="0" w:color="9E9E9E"/>
+            </w:tcBorders>
+            <w:shd w:val="clear" w:color="auto" w:fill="FFE599"/>
+            <w:tcMar>
+              <w:top w:w="150" w:type="dxa"/>
+              <w:left w:w="150" w:type="dxa"/>
+              <w:bottom w:w="150" w:type="dxa"/>
+              <w:right w:w="150" w:type="dxa"/>
+            </w:tcMar>
+            <w:hideMark/>
+          </w:tcPr>
+          <w:p>
+            <w:pPr>
+              <w:rPr>
+                <w:rFonts w:eastAsia="Times New Roman" w:cstheme="minorHAnsi"/>
+                <w:sz w:val="24"/>
+                <w:szCs w:val="24"/>
+              </w:rPr>
+            </w:pPr>
+            <w:r>
+              <w:rPr>
+                <w:rFonts w:eastAsia="Times New Roman" w:cstheme="minorHAnsi"/>
+                <w:color w:val="000000"/>
+                <w:sz w:val="24"/>
+                <w:szCs w:val="24"/>
+              </w:rPr>
+              <w:t>Raw Data</w:t>
+            </w:r>
+          </w:p>
+        </w:tc>
+        <w:tc>
+          <w:tcPr>
+            <w:tcW w:w="2250" w:type="dxa"/>
+            <w:tcBorders>
+              <w:top w:val="single" w:sz="6" w:space="0" w:color="9E9E9E"/>
+              <w:left w:val="single" w:sz="6" w:space="0" w:color="9E9E9E"/>
+              <w:bottom w:val="single" w:sz="6" w:space="0" w:color="9E9E9E"/>
+              <w:right w:val="single" w:sz="6" w:space="0" w:color="9E9E9E"/>
+            </w:tcBorders>
+            <w:shd w:val="clear" w:color="auto" w:fill="FFE599"/>
+            <w:tcMar>
+              <w:top w:w="150" w:type="dxa"/>
+              <w:left w:w="150" w:type="dxa"/>
+              <w:bottom w:w="150" w:type="dxa"/>
+              <w:right w:w="150" w:type="dxa"/>
+            </w:tcMar>
+            <w:hideMark/>
+          </w:tcPr>
+          <w:p>
+            <w:pPr>
+              <w:rPr>
+                <w:rFonts w:eastAsia="Times New Roman" w:cstheme="minorHAnsi"/>
+                <w:sz w:val="24"/>
+                <w:szCs w:val="24"/>
+              </w:rPr>
+            </w:pPr>
+            <w:r>
+              <w:rPr>
+                <w:rFonts w:eastAsia="Times New Roman" w:cstheme="minorHAnsi"/>
+                <w:color w:val="000000"/>
+                <w:sz w:val="24"/>
+                <w:szCs w:val="24"/>
+              </w:rPr>
+              <w:t>Featured Data</w:t>
+            </w:r>
+          </w:p>
+        </w:tc>
+        <w:tc>
+          <w:tcPr>
+            <w:tcW w:w="2378" w:type="dxa"/>
+            <w:tcBorders>
+              <w:top w:val="single" w:sz="6" w:space="0" w:color="9E9E9E"/>
+              <w:left w:val="single" w:sz="6" w:space="0" w:color="9E9E9E"/>
+              <w:bottom w:val="single" w:sz="6" w:space="0" w:color="9E9E9E"/>
+              <w:right w:val="single" w:sz="6" w:space="0" w:color="9E9E9E"/>
+            </w:tcBorders>
+            <w:shd w:val="clear" w:color="auto" w:fill="FFE599"/>
+            <w:tcMar>
+              <w:top w:w="150" w:type="dxa"/>
+              <w:left w:w="150" w:type="dxa"/>
+              <w:bottom w:w="150" w:type="dxa"/>
+              <w:right w:w="150" w:type="dxa"/>
+            </w:tcMar>
+            <w:hideMark/>
+          </w:tcPr>
+          <w:p>
+            <w:pPr>
+              <w:rPr>
+                <w:rFonts w:eastAsia="Times New Roman" w:cstheme="minorHAnsi"/>
+                <w:sz w:val="24"/>
+                <w:szCs w:val="24"/>
+              </w:rPr>
+            </w:pPr>
+            <w:r>
+              <w:rPr>
+                <w:rFonts w:eastAsia="Times New Roman" w:cstheme="minorHAnsi"/>
+                <w:color w:val="000000"/>
+                <w:sz w:val="24"/>
+                <w:szCs w:val="24"/>
+              </w:rPr>
+              <w:t>Best Feature</w:t>
+            </w:r>
+          </w:p>
+        </w:tc>
+      </w:tr>
+      <w:tr>
+        <w:trPr>
+          <w:trHeight w:val="231"/>
+        </w:trPr>
+        <w:tc>
+          <w:tcPr>
+            <w:tcW w:w="1950" w:type="dxa"/>
+            <w:tcBorders>
+              <w:top w:val="single" w:sz="6" w:space="0" w:color="9E9E9E"/>
+              <w:left w:val="single" w:sz="6" w:space="0" w:color="9E9E9E"/>
+              <w:bottom w:val="single" w:sz="6" w:space="0" w:color="9E9E9E"/>
+              <w:right w:val="single" w:sz="6" w:space="0" w:color="9E9E9E"/>
+            </w:tcBorders>
+            <w:shd w:val="clear" w:color="auto" w:fill="CFE2F3"/>
+            <w:tcMar>
+              <w:top w:w="150" w:type="dxa"/>
+              <w:left w:w="150" w:type="dxa"/>
+              <w:bottom w:w="150" w:type="dxa"/>
+              <w:right w:w="150" w:type="dxa"/>
+            </w:tcMar>
+            <w:hideMark/>
+          </w:tcPr>
+          <w:p>
+            <w:pPr>
+              <w:rPr>
+                <w:rFonts w:eastAsia="Times New Roman" w:cstheme="minorHAnsi"/>
+                <w:sz w:val="24"/>
+                <w:szCs w:val="24"/>
+              </w:rPr>
+            </w:pPr>
+            <w:r>
+              <w:rPr>
+                <w:rFonts w:eastAsia="Times New Roman" w:cstheme="minorHAnsi"/>
+                <w:color w:val="000000"/>
+                <w:sz w:val="24"/>
+                <w:szCs w:val="24"/>
+              </w:rPr>
+              <w:t>Logi</w:t>
+            </w:r>
+            <w:r>
+              <w:rPr>
+                <w:rFonts w:eastAsia="Times New Roman" w:cstheme="minorHAnsi"/>
+                <w:color w:val="000000"/>
+                <w:sz w:val="24"/>
+                <w:szCs w:val="24"/>
+              </w:rPr>
+              <w:t>stic Regression</w:t>
+            </w:r>
+          </w:p>
+        </w:tc>
+        <w:tc>
+          <w:tcPr>
+            <w:tcW w:w="1582" w:type="dxa"/>
+            <w:tcBorders>
+              <w:top w:val="single" w:sz="6" w:space="0" w:color="9E9E9E"/>
+              <w:left w:val="single" w:sz="6" w:space="0" w:color="9E9E9E"/>
+              <w:bottom w:val="single" w:sz="6" w:space="0" w:color="9E9E9E"/>
+              <w:right w:val="single" w:sz="6" w:space="0" w:color="9E9E9E"/>
+            </w:tcBorders>
+            <w:shd w:val="clear" w:color="auto" w:fill="CFE2F3"/>
+            <w:tcMar>
+              <w:top w:w="150" w:type="dxa"/>
+              <w:left w:w="150" w:type="dxa"/>
+              <w:bottom w:w="150" w:type="dxa"/>
+              <w:right w:w="150" w:type="dxa"/>
+            </w:tcMar>
+            <w:hideMark/>
+          </w:tcPr>
+          <w:p>
+            <w:pPr>
+              <w:rPr>
+                <w:rFonts w:eastAsia="Times New Roman" w:cstheme="minorHAnsi"/>
+                <w:sz w:val="24"/>
+                <w:szCs w:val="24"/>
+              </w:rPr>
+            </w:pPr>
+            <w:r>
+              <w:rPr>
+                <w:rFonts w:eastAsia="Times New Roman" w:cstheme="minorHAnsi"/>
+                <w:color w:val="000000"/>
+                <w:sz w:val="24"/>
+                <w:szCs w:val="24"/>
+              </w:rPr>
+              <w:t>0.68</w:t>
+            </w:r>
+          </w:p>
+        </w:tc>
+        <w:tc>
+          <w:tcPr>
+            <w:tcW w:w="2250" w:type="dxa"/>
+            <w:tcBorders>
+              <w:top w:val="single" w:sz="6" w:space="0" w:color="9E9E9E"/>
+              <w:left w:val="single" w:sz="6" w:space="0" w:color="9E9E9E"/>
+              <w:bottom w:val="single" w:sz="6" w:space="0" w:color="9E9E9E"/>
+              <w:right w:val="single" w:sz="6" w:space="0" w:color="9E9E9E"/>
+            </w:tcBorders>
+            <w:shd w:val="clear" w:color="auto" w:fill="CFE2F3"/>
+            <w:tcMar>
+              <w:top w:w="150" w:type="dxa"/>
+              <w:left w:w="150" w:type="dxa"/>
+              <w:bottom w:w="150" w:type="dxa"/>
+              <w:right w:w="150" w:type="dxa"/>
+            </w:tcMar>
+            <w:hideMark/>
+          </w:tcPr>
+          <w:p>
+            <w:pPr>
+              <w:rPr>
+                <w:rFonts w:eastAsia="Times New Roman" w:cstheme="minorHAnsi"/>
+                <w:sz w:val="24"/>
+                <w:szCs w:val="24"/>
+              </w:rPr>
+            </w:pPr>
+            <w:r>
+              <w:rPr>
+                <w:rFonts w:eastAsia="Times New Roman" w:cstheme="minorHAnsi"/>
+                <w:color w:val="000000"/>
+                <w:sz w:val="24"/>
+                <w:szCs w:val="24"/>
+              </w:rPr>
+              <w:t>0.</w:t>
+            </w:r>
+            <w:r>
+              <w:rPr>
+                <w:rFonts w:eastAsia="Times New Roman" w:cstheme="minorHAnsi"/>
+                <w:color w:val="000000"/>
+                <w:sz w:val="24"/>
+                <w:szCs w:val="24"/>
+              </w:rPr>
+              <w:t>795</w:t>
+            </w:r>
+          </w:p>
+        </w:tc>
+        <w:tc>
+          <w:tcPr>
+            <w:tcW w:w="2378" w:type="dxa"/>
+            <w:tcBorders>
+              <w:top w:val="single" w:sz="6" w:space="0" w:color="9E9E9E"/>
+              <w:left w:val="single" w:sz="6" w:space="0" w:color="9E9E9E"/>
+              <w:bottom w:val="single" w:sz="6" w:space="0" w:color="9E9E9E"/>
+              <w:right w:val="single" w:sz="6" w:space="0" w:color="9E9E9E"/>
+            </w:tcBorders>
+            <w:shd w:val="clear" w:color="auto" w:fill="CFE2F3"/>
+            <w:tcMar>
+              <w:top w:w="150" w:type="dxa"/>
+              <w:left w:w="150" w:type="dxa"/>
+              <w:bottom w:w="150" w:type="dxa"/>
+              <w:right w:w="150" w:type="dxa"/>
+            </w:tcMar>
+            <w:hideMark/>
+          </w:tcPr>
+          <w:p>
+            <w:pPr>
+              <w:rPr>
+                <w:rFonts w:eastAsia="Times New Roman" w:cstheme="minorHAnsi"/>
+                <w:sz w:val="24"/>
+                <w:szCs w:val="24"/>
+              </w:rPr>
+            </w:pPr>
+            <w:r>
+              <w:rPr>
+                <w:rFonts w:eastAsia="Times New Roman" w:cstheme="minorHAnsi"/>
+                <w:sz w:val="24"/>
+                <w:szCs w:val="24"/>
+              </w:rPr>
+              <w:t>0.806</w:t>
+            </w:r>
+          </w:p>
+        </w:tc>
+      </w:tr>
+      <w:tr>
+        <w:trPr>
+          <w:trHeight w:val="132"/>
+        </w:trPr>
+        <w:tc>
+          <w:tcPr>
+            <w:tcW w:w="1950" w:type="dxa"/>
+            <w:tcBorders>
+              <w:top w:val="single" w:sz="6" w:space="0" w:color="9E9E9E"/>
+              <w:left w:val="single" w:sz="6" w:space="0" w:color="9E9E9E"/>
+              <w:bottom w:val="single" w:sz="6" w:space="0" w:color="9E9E9E"/>
+              <w:right w:val="single" w:sz="6" w:space="0" w:color="9E9E9E"/>
+            </w:tcBorders>
+            <w:shd w:val="clear" w:color="auto" w:fill="CFE2F3"/>
+            <w:tcMar>
+              <w:top w:w="150" w:type="dxa"/>
+              <w:left w:w="150" w:type="dxa"/>
+              <w:bottom w:w="150" w:type="dxa"/>
+              <w:right w:w="150" w:type="dxa"/>
+            </w:tcMar>
+            <w:hideMark/>
+          </w:tcPr>
+          <w:p>
+            <w:pPr>
+              <w:rPr>
+                <w:rFonts w:eastAsia="Times New Roman" w:cstheme="minorHAnsi"/>
+                <w:sz w:val="24"/>
+                <w:szCs w:val="24"/>
+              </w:rPr>
+            </w:pPr>
+            <w:r>
+              <w:rPr>
+                <w:rFonts w:eastAsia="Times New Roman" w:cstheme="minorHAnsi"/>
+                <w:color w:val="000000"/>
+                <w:sz w:val="24"/>
+                <w:szCs w:val="24"/>
+              </w:rPr>
+              <w:t>Decision Tree</w:t>
+            </w:r>
+          </w:p>
+        </w:tc>
+        <w:tc>
+          <w:tcPr>
+            <w:tcW w:w="1582" w:type="dxa"/>
+            <w:tcBorders>
+              <w:top w:val="single" w:sz="6" w:space="0" w:color="9E9E9E"/>
+              <w:left w:val="single" w:sz="6" w:space="0" w:color="9E9E9E"/>
+              <w:bottom w:val="single" w:sz="6" w:space="0" w:color="9E9E9E"/>
+              <w:right w:val="single" w:sz="6" w:space="0" w:color="9E9E9E"/>
+            </w:tcBorders>
+            <w:shd w:val="clear" w:color="auto" w:fill="CFE2F3"/>
+            <w:tcMar>
+              <w:top w:w="150" w:type="dxa"/>
+              <w:left w:w="150" w:type="dxa"/>
+              <w:bottom w:w="150" w:type="dxa"/>
+              <w:right w:w="150" w:type="dxa"/>
+            </w:tcMar>
+            <w:hideMark/>
+          </w:tcPr>
+          <w:p>
+            <w:pPr>
+              <w:rPr>
+                <w:rFonts w:eastAsia="Times New Roman" w:cstheme="minorHAnsi"/>
+                <w:sz w:val="24"/>
+                <w:szCs w:val="24"/>
+              </w:rPr>
+            </w:pPr>
+            <w:r>
+              <w:rPr>
+                <w:rFonts w:eastAsia="Times New Roman" w:cstheme="minorHAnsi"/>
+                <w:color w:val="000000"/>
+                <w:sz w:val="24"/>
+                <w:szCs w:val="24"/>
+              </w:rPr>
+              <w:t>0.78</w:t>
+            </w:r>
+          </w:p>
+        </w:tc>
+        <w:tc>
+          <w:tcPr>
+            <w:tcW w:w="2250" w:type="dxa"/>
+            <w:tcBorders>
+              <w:top w:val="single" w:sz="6" w:space="0" w:color="9E9E9E"/>
+              <w:left w:val="single" w:sz="6" w:space="0" w:color="9E9E9E"/>
+              <w:bottom w:val="single" w:sz="6" w:space="0" w:color="9E9E9E"/>
+              <w:right w:val="single" w:sz="6" w:space="0" w:color="9E9E9E"/>
+            </w:tcBorders>
+            <w:shd w:val="clear" w:color="auto" w:fill="CFE2F3"/>
+            <w:tcMar>
+              <w:top w:w="150" w:type="dxa"/>
+              <w:left w:w="150" w:type="dxa"/>
+              <w:bottom w:w="150" w:type="dxa"/>
+              <w:right w:w="150" w:type="dxa"/>
+            </w:tcMar>
+            <w:hideMark/>
+          </w:tcPr>
+          <w:p>
+            <w:pPr>
+              <w:rPr>
+                <w:rFonts w:eastAsia="Times New Roman" w:cstheme="minorHAnsi"/>
+                <w:sz w:val="24"/>
+                <w:szCs w:val="24"/>
+              </w:rPr>
+            </w:pPr>
+            <w:r>
+              <w:rPr>
+                <w:rFonts w:eastAsia="Times New Roman" w:cstheme="minorHAnsi"/>
+                <w:color w:val="000000"/>
+                <w:sz w:val="24"/>
+                <w:szCs w:val="24"/>
+              </w:rPr>
+              <w:t>0.</w:t>
+            </w:r>
+            <w:r>
+              <w:rPr>
+                <w:rFonts w:eastAsia="Times New Roman" w:cstheme="minorHAnsi"/>
+                <w:color w:val="000000"/>
+                <w:sz w:val="24"/>
+                <w:szCs w:val="24"/>
+              </w:rPr>
+              <w:t>876</w:t>
+            </w:r>
+          </w:p>
+        </w:tc>
+        <w:tc>
+          <w:tcPr>
+            <w:tcW w:w="2378" w:type="dxa"/>
+            <w:tcBorders>
+              <w:top w:val="single" w:sz="6" w:space="0" w:color="9E9E9E"/>
+              <w:left w:val="single" w:sz="6" w:space="0" w:color="9E9E9E"/>
+              <w:bottom w:val="single" w:sz="6" w:space="0" w:color="9E9E9E"/>
+              <w:right w:val="single" w:sz="6" w:space="0" w:color="9E9E9E"/>
+            </w:tcBorders>
+            <w:shd w:val="clear" w:color="auto" w:fill="CFE2F3"/>
+            <w:tcMar>
+              <w:top w:w="150" w:type="dxa"/>
+              <w:left w:w="150" w:type="dxa"/>
+              <w:bottom w:w="150" w:type="dxa"/>
+              <w:right w:w="150" w:type="dxa"/>
+            </w:tcMar>
+            <w:hideMark/>
+          </w:tcPr>
+          <w:p>
+            <w:pPr>
+              <w:rPr>
+                <w:rFonts w:eastAsia="Times New Roman" w:cstheme="minorHAnsi"/>
+                <w:sz w:val="24"/>
+                <w:szCs w:val="24"/>
+              </w:rPr>
+            </w:pPr>
+            <w:r>
+              <w:rPr>
+                <w:rFonts w:eastAsia="Times New Roman" w:cstheme="minorHAnsi"/>
+                <w:sz w:val="24"/>
+                <w:szCs w:val="24"/>
+              </w:rPr>
+              <w:t>0.875</w:t>
+            </w:r>
+          </w:p>
+        </w:tc>
+      </w:tr>
+      <w:tr>
+        <w:trPr>
+          <w:trHeight w:val="33"/>
+        </w:trPr>
+        <w:tc>
+          <w:tcPr>
+            <w:tcW w:w="1950" w:type="dxa"/>
+            <w:tcBorders>
+              <w:top w:val="single" w:sz="6" w:space="0" w:color="9E9E9E"/>
+              <w:left w:val="single" w:sz="6" w:space="0" w:color="9E9E9E"/>
+              <w:bottom w:val="single" w:sz="6" w:space="0" w:color="9E9E9E"/>
+              <w:right w:val="single" w:sz="6" w:space="0" w:color="9E9E9E"/>
+            </w:tcBorders>
+            <w:shd w:val="clear" w:color="auto" w:fill="CFE2F3"/>
+            <w:tcMar>
+              <w:top w:w="150" w:type="dxa"/>
+              <w:left w:w="150" w:type="dxa"/>
+              <w:bottom w:w="150" w:type="dxa"/>
+              <w:right w:w="150" w:type="dxa"/>
+            </w:tcMar>
+            <w:hideMark/>
+          </w:tcPr>
+          <w:p>
+            <w:pPr>
+              <w:rPr>
+                <w:rFonts w:eastAsia="Times New Roman" w:cstheme="minorHAnsi"/>
+                <w:sz w:val="24"/>
+                <w:szCs w:val="24"/>
+              </w:rPr>
+            </w:pPr>
+            <w:r>
+              <w:rPr>
+                <w:rFonts w:eastAsia="Times New Roman" w:cstheme="minorHAnsi"/>
+                <w:color w:val="000000"/>
+                <w:sz w:val="24"/>
+                <w:szCs w:val="24"/>
+              </w:rPr>
+              <w:t>Random Forest</w:t>
+            </w:r>
+          </w:p>
+        </w:tc>
+        <w:tc>
+          <w:tcPr>
+            <w:tcW w:w="1582" w:type="dxa"/>
+            <w:tcBorders>
+              <w:top w:val="single" w:sz="6" w:space="0" w:color="9E9E9E"/>
+              <w:left w:val="single" w:sz="6" w:space="0" w:color="9E9E9E"/>
+              <w:bottom w:val="single" w:sz="6" w:space="0" w:color="9E9E9E"/>
+              <w:right w:val="single" w:sz="6" w:space="0" w:color="9E9E9E"/>
+            </w:tcBorders>
+            <w:shd w:val="clear" w:color="auto" w:fill="CFE2F3"/>
+            <w:tcMar>
+              <w:top w:w="150" w:type="dxa"/>
+              <w:left w:w="150" w:type="dxa"/>
+              <w:bottom w:w="150" w:type="dxa"/>
+              <w:right w:w="150" w:type="dxa"/>
+            </w:tcMar>
+            <w:hideMark/>
+          </w:tcPr>
+          <w:p>
+            <w:pPr>
+              <w:rPr>
+                <w:rFonts w:eastAsia="Times New Roman" w:cstheme="minorHAnsi"/>
+                <w:sz w:val="24"/>
+                <w:szCs w:val="24"/>
+              </w:rPr>
+            </w:pPr>
+            <w:r>
+              <w:rPr>
+                <w:rFonts w:eastAsia="Times New Roman" w:cstheme="minorHAnsi"/>
+                <w:color w:val="000000"/>
+                <w:sz w:val="24"/>
+                <w:szCs w:val="24"/>
+              </w:rPr>
+              <w:t>0.</w:t>
+            </w:r>
+            <w:r>
+              <w:rPr>
+                <w:rFonts w:eastAsia="Times New Roman" w:cstheme="minorHAnsi"/>
+                <w:color w:val="000000"/>
+                <w:sz w:val="24"/>
+                <w:szCs w:val="24"/>
+              </w:rPr>
+              <w:t>77</w:t>
+            </w:r>
+          </w:p>
+        </w:tc>
+        <w:tc>
+          <w:tcPr>
+            <w:tcW w:w="2250" w:type="dxa"/>
+            <w:tcBorders>
+              <w:top w:val="single" w:sz="6" w:space="0" w:color="9E9E9E"/>
+              <w:left w:val="single" w:sz="6" w:space="0" w:color="9E9E9E"/>
+              <w:bottom w:val="single" w:sz="6" w:space="0" w:color="9E9E9E"/>
+              <w:right w:val="single" w:sz="6" w:space="0" w:color="9E9E9E"/>
+            </w:tcBorders>
+            <w:shd w:val="clear" w:color="auto" w:fill="CFE2F3"/>
+            <w:tcMar>
+              <w:top w:w="150" w:type="dxa"/>
+              <w:left w:w="150" w:type="dxa"/>
+              <w:bottom w:w="150" w:type="dxa"/>
+              <w:right w:w="150" w:type="dxa"/>
+            </w:tcMar>
+            <w:hideMark/>
+          </w:tcPr>
+          <w:p>
+            <w:pPr>
+              <w:rPr>
+                <w:rFonts w:eastAsia="Times New Roman" w:cstheme="minorHAnsi"/>
+                <w:sz w:val="24"/>
+                <w:szCs w:val="24"/>
+              </w:rPr>
+            </w:pPr>
+            <w:r>
+              <w:rPr>
+                <w:rFonts w:eastAsia="Times New Roman" w:cstheme="minorHAnsi"/>
+                <w:color w:val="000000"/>
+                <w:sz w:val="24"/>
+                <w:szCs w:val="24"/>
+              </w:rPr>
+              <w:t>0.</w:t>
+            </w:r>
+            <w:r>
+              <w:rPr>
+                <w:rFonts w:eastAsia="Times New Roman" w:cstheme="minorHAnsi"/>
+                <w:color w:val="000000"/>
+                <w:sz w:val="24"/>
+                <w:szCs w:val="24"/>
+              </w:rPr>
+              <w:t>879</w:t>
+            </w:r>
+          </w:p>
+        </w:tc>
+        <w:tc>
+          <w:tcPr>
+            <w:tcW w:w="2378" w:type="dxa"/>
+            <w:tcBorders>
+              <w:top w:val="single" w:sz="6" w:space="0" w:color="9E9E9E"/>
+              <w:left w:val="single" w:sz="6" w:space="0" w:color="9E9E9E"/>
+              <w:bottom w:val="single" w:sz="6" w:space="0" w:color="9E9E9E"/>
+              <w:right w:val="single" w:sz="6" w:space="0" w:color="9E9E9E"/>
+            </w:tcBorders>
+            <w:shd w:val="clear" w:color="auto" w:fill="CFE2F3"/>
+            <w:tcMar>
+              <w:top w:w="150" w:type="dxa"/>
+              <w:left w:w="150" w:type="dxa"/>
+              <w:bottom w:w="150" w:type="dxa"/>
+              <w:right w:w="150" w:type="dxa"/>
+            </w:tcMar>
+            <w:hideMark/>
+          </w:tcPr>
+          <w:p>
+            <w:pPr>
+              <w:rPr>
+                <w:rFonts w:eastAsia="Times New Roman" w:cstheme="minorHAnsi"/>
+                <w:sz w:val="24"/>
+                <w:szCs w:val="24"/>
+              </w:rPr>
+            </w:pPr>
+            <w:r>
+              <w:rPr>
+                <w:rFonts w:eastAsia="Times New Roman" w:cstheme="minorHAnsi"/>
+                <w:sz w:val="24"/>
+                <w:szCs w:val="24"/>
+              </w:rPr>
+              <w:t>0.879</w:t>
+            </w:r>
+          </w:p>
+        </w:tc>
+      </w:tr>
+    </w:tbl>
+    <w:p>
+      <w:pPr>
+        <w:rPr>
+          <w:rFonts w:cstheme="minorHAnsi"/>
+          <w:b/>
+          <w:bCs/>
+          <w:sz w:val="24"/>
+          <w:szCs w:val="24"/>
+        </w:rPr>
+      </w:pPr>
+    </w:p>
+    <w:p>
+      <w:pPr>
+        <w:rPr>
+          <w:rFonts w:cstheme="minorHAnsi"/>
+          <w:b/>
+          <w:bCs/>
+          <w:sz w:val="24"/>
+          <w:szCs w:val="24"/>
+        </w:rPr>
+      </w:pPr>
+      <w:r>
+        <w:rPr>
+          <w:rFonts w:cstheme="minorHAnsi"/>
+          <w:b/>
+          <w:bCs/>
+          <w:sz w:val="24"/>
+          <w:szCs w:val="24"/>
+        </w:rPr>
+        <w:t xml:space="preserve">Confusion Matrix for Random Forest with Featured Data </w:t>
+      </w:r>
+    </w:p>
+    <w:p>
+      <w:pPr>
+        <w:rPr>
+          <w:rFonts w:cstheme="minorHAnsi"/>
+          <w:b/>
+          <w:bCs/>
+          <w:sz w:val="24"/>
+          <w:szCs w:val="24"/>
+        </w:rPr>
+      </w:pPr>
+      <w:r>
+        <w:rPr>
+          <w:noProof/>
+        </w:rPr>
+        <w:drawing>
+          <wp:inline distT="0" distB="0" distL="0" distR="0" wp14:anchorId="642808A8" wp14:editId="0DB3ADA0">
+            <wp:extent cx="5943600" cy="3912235"/>
+            <wp:effectExtent l="0" t="0" r="0" b="0"/>
+            <wp:docPr id="2" name="Picture 2"/>
+            <wp:cNvGraphicFramePr>
+              <a:graphicFrameLocks xmlns:a="http://schemas.openxmlformats.org/drawingml/2006/main" noChangeAspect="1"/>
+            </wp:cNvGraphicFramePr>
+            <a:graphic xmlns:a="http://schemas.openxmlformats.org/drawingml/2006/main">
+              <a:graphicData uri="http://schemas.openxmlformats.org/drawingml/2006/picture">
+                <pic:pic xmlns:pic="http://schemas.openxmlformats.org/drawingml/2006/picture">
+                  <pic:nvPicPr>
+                    <pic:cNvPr id="1" name=""/>
+                    <pic:cNvPicPr/>
+                  </pic:nvPicPr>
+                  <pic:blipFill>
+                    <a:blip r:embed="rId8"/>
+                    <a:stretch>
+                      <a:fillRect/>
+                    </a:stretch>
+                  </pic:blipFill>
+                  <pic:spPr>
+                    <a:xfrm>
+                      <a:off x="0" y="0"/>
+                      <a:ext cx="5943600" cy="3912235"/>
+                    </a:xfrm>
+                    <a:prstGeom prst="rect">
+                      <a:avLst/>
+                    </a:prstGeom>
+                  </pic:spPr>
+                </pic:pic>
+              </a:graphicData>
+            </a:graphic>
+          </wp:inline>
+        </w:drawing>
+      </w:r>
+    </w:p>
+    <w:p>
+      <w:pPr>
+        <w:rPr>
+          <w:rFonts w:cstheme="minorHAnsi"/>
+          <w:b/>
+          <w:bCs/>
+          <w:sz w:val="24"/>
+          <w:szCs w:val="24"/>
+        </w:rPr>
+      </w:pPr>
+      <w:r>
+        <w:rPr>
+          <w:rFonts w:cstheme="minorHAnsi"/>
+          <w:b/>
+          <w:bCs/>
+          <w:sz w:val="24"/>
+          <w:szCs w:val="24"/>
+        </w:rPr>
+        <w:t>Additionally, the model obviously addresses the question or problem the team is solving.</w:t>
+      </w:r>
+    </w:p>
+    <w:p>
+      <w:pPr>
+        <w:rPr>
+          <w:sz w:val="24"/>
+          <w:szCs w:val="24"/>
+        </w:rPr>
+      </w:pPr>
+      <w:r>
+        <w:rPr>
+          <w:rFonts w:cstheme="minorHAnsi"/>
+          <w:sz w:val="24"/>
+          <w:szCs w:val="24"/>
+        </w:rPr>
+        <w:t>In conclusion the Random Forest was the best model to predict whether the movie will win an award in Oscar or not. The Accuracy showed that the chances of the movie winning the award will be 0.87.</w:t>
+      </w:r>
       <w:bookmarkStart w:id="3" w:name="_GoBack"/>
       <w:bookmarkEnd w:id="3"/>
     </w:p>
-    <w:p/>
-    <w:p/>
     <w:sectPr>
       <w:pgSz w:w="12240" w:h="15840"/>
       <w:pgMar w:top="1440" w:right="1440" w:bottom="1440" w:left="1440" w:header="720" w:footer="720" w:gutter="0"/>

</xml_diff>